<commit_message>
fixed problem with fonts in document git.docx
</commit_message>
<xml_diff>
--- a/git.docx
+++ b/git.docx
@@ -9403,12 +9403,12 @@
         <w:spacing w:lineRule="auto" w:line="240" w:before="0" w:after="0"/>
         <w:jc w:val="left"/>
         <w:rPr>
-          <w:rFonts w:ascii="Ubuntu" w:hAnsi="Ubuntu"/>
-        </w:rPr>
-      </w:pPr>
-      <w:r>
-        <w:rPr>
-          <w:rFonts w:eastAsia="Calibri" w:cs="" w:ascii="Ubuntu" w:hAnsi="Ubuntu" w:cstheme="minorBidi" w:eastAsiaTheme="minorHAnsi"/>
+          <w:rFonts w:ascii="Arial" w:hAnsi="Arial"/>
+        </w:rPr>
+      </w:pPr>
+      <w:r>
+        <w:rPr>
+          <w:rFonts w:eastAsia="Calibri" w:cs="" w:ascii="Arial" w:hAnsi="Arial" w:cstheme="minorBidi" w:eastAsiaTheme="minorHAnsi"/>
           <w:b/>
           <w:bCs/>
           <w:color w:val="auto"/>
@@ -9421,7 +9421,7 @@
       </w:r>
       <w:r>
         <w:rPr>
-          <w:rFonts w:ascii="Ubuntu" w:hAnsi="Ubuntu"/>
+          <w:rFonts w:ascii="Arial" w:hAnsi="Arial"/>
           <w:b w:val="false"/>
           <w:bCs w:val="false"/>
         </w:rPr>
@@ -9434,12 +9434,12 @@
         <w:spacing w:lineRule="auto" w:line="240" w:before="0" w:after="0"/>
         <w:jc w:val="left"/>
         <w:rPr>
-          <w:rFonts w:ascii="Ubuntu" w:hAnsi="Ubuntu"/>
-        </w:rPr>
-      </w:pPr>
-      <w:r>
-        <w:rPr>
-          <w:rFonts w:ascii="Ubuntu" w:hAnsi="Ubuntu"/>
+          <w:rFonts w:ascii="Arial" w:hAnsi="Arial"/>
+        </w:rPr>
+      </w:pPr>
+      <w:r>
+        <w:rPr>
+          <w:rFonts w:ascii="Arial" w:hAnsi="Arial"/>
           <w:b/>
           <w:bCs/>
         </w:rPr>
@@ -9447,7 +9447,7 @@
       </w:r>
       <w:r>
         <w:rPr>
-          <w:rFonts w:ascii="Ubuntu" w:hAnsi="Ubuntu"/>
+          <w:rFonts w:ascii="Arial" w:hAnsi="Arial"/>
           <w:b w:val="false"/>
           <w:bCs w:val="false"/>
         </w:rPr>
@@ -9464,7 +9464,7 @@
       <w:r>
         <w:rPr>
           <w:rStyle w:val="Style11"/>
-          <w:rFonts w:eastAsia="Calibri" w:cs="" w:ascii="Ubuntu" w:hAnsi="Ubuntu" w:cstheme="minorBidi" w:eastAsiaTheme="minorHAnsi"/>
+          <w:rFonts w:eastAsia="Calibri" w:cs="" w:ascii="Arial" w:hAnsi="Arial" w:cstheme="minorBidi" w:eastAsiaTheme="minorHAnsi"/>
           <w:b/>
           <w:bCs/>
           <w:i w:val="false"/>
@@ -9483,7 +9483,7 @@
       <w:r>
         <w:rPr>
           <w:rStyle w:val="Style11"/>
-          <w:rFonts w:eastAsia="Calibri" w:cs="" w:ascii="Ubuntu" w:hAnsi="Ubuntu" w:cstheme="minorBidi" w:eastAsiaTheme="minorHAnsi"/>
+          <w:rFonts w:eastAsia="Calibri" w:cs="" w:ascii="Arial" w:hAnsi="Arial" w:cstheme="minorBidi" w:eastAsiaTheme="minorHAnsi"/>
           <w:b w:val="false"/>
           <w:bCs w:val="false"/>
           <w:i w:val="false"/>
@@ -9510,7 +9510,7 @@
       <w:r>
         <w:rPr>
           <w:rStyle w:val="Style11"/>
-          <w:rFonts w:eastAsia="Calibri" w:cs="" w:ascii="Ubuntu" w:hAnsi="Ubuntu" w:cstheme="minorBidi" w:eastAsiaTheme="minorHAnsi"/>
+          <w:rFonts w:eastAsia="Calibri" w:cs="" w:ascii="Arial" w:hAnsi="Arial" w:cstheme="minorBidi" w:eastAsiaTheme="minorHAnsi"/>
           <w:b/>
           <w:bCs/>
           <w:i w:val="false"/>
@@ -9529,7 +9529,7 @@
       <w:r>
         <w:rPr>
           <w:rStyle w:val="Style11"/>
-          <w:rFonts w:eastAsia="Calibri" w:cs="" w:ascii="Ubuntu" w:hAnsi="Ubuntu" w:cstheme="minorBidi" w:eastAsiaTheme="minorHAnsi"/>
+          <w:rFonts w:eastAsia="Calibri" w:cs="" w:ascii="Arial" w:hAnsi="Arial" w:cstheme="minorBidi" w:eastAsiaTheme="minorHAnsi"/>
           <w:b w:val="false"/>
           <w:bCs w:val="false"/>
           <w:i w:val="false"/>
@@ -9556,7 +9556,7 @@
       <w:r>
         <w:rPr>
           <w:rStyle w:val="Style11"/>
-          <w:rFonts w:eastAsia="Calibri" w:cs="" w:ascii="Ubuntu" w:hAnsi="Ubuntu" w:cstheme="minorBidi" w:eastAsiaTheme="minorHAnsi"/>
+          <w:rFonts w:eastAsia="Calibri" w:cs="" w:ascii="Arial" w:hAnsi="Arial" w:cstheme="minorBidi" w:eastAsiaTheme="minorHAnsi"/>
           <w:b w:val="false"/>
           <w:bCs w:val="false"/>
           <w:i w:val="false"/>
@@ -9583,7 +9583,7 @@
       <w:r>
         <w:rPr>
           <w:rStyle w:val="Style11"/>
-          <w:rFonts w:eastAsia="Calibri" w:cs="" w:ascii="Ubuntu" w:hAnsi="Ubuntu" w:cstheme="minorBidi" w:eastAsiaTheme="minorHAnsi"/>
+          <w:rFonts w:eastAsia="Calibri" w:cs="" w:ascii="Arial" w:hAnsi="Arial" w:cstheme="minorBidi" w:eastAsiaTheme="minorHAnsi"/>
           <w:b/>
           <w:bCs/>
           <w:i w:val="false"/>
@@ -9602,7 +9602,7 @@
       <w:r>
         <w:rPr>
           <w:rStyle w:val="Style11"/>
-          <w:rFonts w:eastAsia="Calibri" w:cs="" w:ascii="Ubuntu" w:hAnsi="Ubuntu" w:cstheme="minorBidi" w:eastAsiaTheme="minorHAnsi"/>
+          <w:rFonts w:eastAsia="Calibri" w:cs="" w:ascii="Arial" w:hAnsi="Arial" w:cstheme="minorBidi" w:eastAsiaTheme="minorHAnsi"/>
           <w:b w:val="false"/>
           <w:bCs w:val="false"/>
           <w:i w:val="false"/>
@@ -9631,7 +9631,7 @@
       <w:r>
         <w:rPr>
           <w:rStyle w:val="Style11"/>
-          <w:rFonts w:eastAsia="Calibri" w:cs="" w:ascii="Ubuntu" w:hAnsi="Ubuntu" w:cstheme="minorBidi" w:eastAsiaTheme="minorHAnsi"/>
+          <w:rFonts w:eastAsia="Calibri" w:cs="" w:ascii="Arial" w:hAnsi="Arial" w:cstheme="minorBidi" w:eastAsiaTheme="minorHAnsi"/>
           <w:b/>
           <w:bCs/>
           <w:i w:val="false"/>
@@ -9650,7 +9650,7 @@
       <w:r>
         <w:rPr>
           <w:rStyle w:val="Style11"/>
-          <w:rFonts w:eastAsia="Calibri" w:cs="" w:ascii="Ubuntu" w:hAnsi="Ubuntu" w:cstheme="minorBidi" w:eastAsiaTheme="minorHAnsi"/>
+          <w:rFonts w:eastAsia="Calibri" w:cs="" w:ascii="Arial" w:hAnsi="Arial" w:cstheme="minorBidi" w:eastAsiaTheme="minorHAnsi"/>
           <w:b w:val="false"/>
           <w:bCs w:val="false"/>
           <w:i w:val="false"/>
@@ -9677,7 +9677,7 @@
       <w:r>
         <w:rPr>
           <w:rStyle w:val="Style11"/>
-          <w:rFonts w:eastAsia="Calibri" w:cs="" w:ascii="Ubuntu" w:hAnsi="Ubuntu" w:cstheme="minorBidi" w:eastAsiaTheme="minorHAnsi"/>
+          <w:rFonts w:eastAsia="Calibri" w:cs="" w:ascii="Arial" w:hAnsi="Arial" w:cstheme="minorBidi" w:eastAsiaTheme="minorHAnsi"/>
           <w:b/>
           <w:bCs/>
           <w:i w:val="false"/>
@@ -9696,7 +9696,7 @@
       <w:r>
         <w:rPr>
           <w:rStyle w:val="Style11"/>
-          <w:rFonts w:eastAsia="Calibri" w:cs="" w:ascii="Ubuntu" w:hAnsi="Ubuntu" w:cstheme="minorBidi" w:eastAsiaTheme="minorHAnsi"/>
+          <w:rFonts w:eastAsia="Calibri" w:cs="" w:ascii="Arial" w:hAnsi="Arial" w:cstheme="minorBidi" w:eastAsiaTheme="minorHAnsi"/>
           <w:b w:val="false"/>
           <w:bCs w:val="false"/>
           <w:i w:val="false"/>
@@ -9723,7 +9723,7 @@
       <w:r>
         <w:rPr>
           <w:rStyle w:val="Style11"/>
-          <w:rFonts w:eastAsia="Calibri" w:cs="" w:ascii="Ubuntu" w:hAnsi="Ubuntu" w:cstheme="minorBidi" w:eastAsiaTheme="minorHAnsi"/>
+          <w:rFonts w:eastAsia="Calibri" w:cs="" w:ascii="Arial" w:hAnsi="Arial" w:cstheme="minorBidi" w:eastAsiaTheme="minorHAnsi"/>
           <w:b/>
           <w:bCs/>
           <w:i w:val="false"/>
@@ -9742,7 +9742,7 @@
       <w:r>
         <w:rPr>
           <w:rStyle w:val="Style11"/>
-          <w:rFonts w:eastAsia="Calibri" w:cs="" w:ascii="Ubuntu" w:hAnsi="Ubuntu" w:cstheme="minorBidi" w:eastAsiaTheme="minorHAnsi"/>
+          <w:rFonts w:eastAsia="Calibri" w:cs="" w:ascii="Arial" w:hAnsi="Arial" w:cstheme="minorBidi" w:eastAsiaTheme="minorHAnsi"/>
           <w:b w:val="false"/>
           <w:bCs w:val="false"/>
           <w:i w:val="false"/>
@@ -9769,7 +9769,7 @@
       <w:r>
         <w:rPr>
           <w:rStyle w:val="Style11"/>
-          <w:rFonts w:eastAsia="Calibri" w:cs="" w:ascii="Ubuntu" w:hAnsi="Ubuntu" w:cstheme="minorBidi" w:eastAsiaTheme="minorHAnsi"/>
+          <w:rFonts w:eastAsia="Calibri" w:cs="" w:ascii="Arial" w:hAnsi="Arial" w:cstheme="minorBidi" w:eastAsiaTheme="minorHAnsi"/>
           <w:b w:val="false"/>
           <w:bCs w:val="false"/>
           <w:i w:val="false"/>
@@ -9790,7 +9790,7 @@
       <w:r>
         <w:rPr>
           <w:rStyle w:val="Style11"/>
-          <w:rFonts w:eastAsia="Calibri" w:cs="" w:ascii="Ubuntu" w:hAnsi="Ubuntu" w:cstheme="minorBidi" w:eastAsiaTheme="minorHAnsi"/>
+          <w:rFonts w:eastAsia="Calibri" w:cs="" w:ascii="Arial" w:hAnsi="Arial" w:cstheme="minorBidi" w:eastAsiaTheme="minorHAnsi"/>
           <w:b/>
           <w:bCs/>
           <w:i w:val="false"/>
@@ -9809,7 +9809,7 @@
       <w:r>
         <w:rPr>
           <w:rStyle w:val="Style11"/>
-          <w:rFonts w:eastAsia="Calibri" w:cs="" w:ascii="Ubuntu" w:hAnsi="Ubuntu" w:cstheme="minorBidi" w:eastAsiaTheme="minorHAnsi"/>
+          <w:rFonts w:eastAsia="Calibri" w:cs="" w:ascii="Arial" w:hAnsi="Arial" w:cstheme="minorBidi" w:eastAsiaTheme="minorHAnsi"/>
           <w:b w:val="false"/>
           <w:bCs w:val="false"/>
           <w:i w:val="false"/>
@@ -9828,7 +9828,7 @@
       <w:r>
         <w:rPr>
           <w:rStyle w:val="Style11"/>
-          <w:rFonts w:eastAsia="Calibri" w:cs="" w:ascii="Ubuntu" w:hAnsi="Ubuntu" w:cstheme="minorBidi" w:eastAsiaTheme="minorHAnsi"/>
+          <w:rFonts w:eastAsia="Calibri" w:cs="" w:ascii="Arial" w:hAnsi="Arial" w:cstheme="minorBidi" w:eastAsiaTheme="minorHAnsi"/>
           <w:b/>
           <w:bCs/>
           <w:i w:val="false"/>
@@ -9847,7 +9847,7 @@
       <w:r>
         <w:rPr>
           <w:rStyle w:val="Style11"/>
-          <w:rFonts w:eastAsia="Calibri" w:cs="" w:ascii="Ubuntu" w:hAnsi="Ubuntu" w:cstheme="minorBidi" w:eastAsiaTheme="minorHAnsi"/>
+          <w:rFonts w:eastAsia="Calibri" w:cs="" w:ascii="Arial" w:hAnsi="Arial" w:cstheme="minorBidi" w:eastAsiaTheme="minorHAnsi"/>
           <w:b w:val="false"/>
           <w:bCs w:val="false"/>
           <w:i w:val="false"/>
@@ -9874,7 +9874,7 @@
       <w:r>
         <w:rPr>
           <w:rStyle w:val="Style11"/>
-          <w:rFonts w:eastAsia="Calibri" w:cs="" w:ascii="Ubuntu" w:hAnsi="Ubuntu" w:cstheme="minorBidi" w:eastAsiaTheme="minorHAnsi"/>
+          <w:rFonts w:eastAsia="Calibri" w:cs="" w:ascii="Arial" w:hAnsi="Arial" w:cstheme="minorBidi" w:eastAsiaTheme="minorHAnsi"/>
           <w:b w:val="false"/>
           <w:bCs w:val="false"/>
           <w:i w:val="false"/>
@@ -9895,7 +9895,7 @@
       <w:r>
         <w:rPr>
           <w:rStyle w:val="Style11"/>
-          <w:rFonts w:eastAsia="Calibri" w:cs="" w:ascii="Ubuntu" w:hAnsi="Ubuntu" w:cstheme="minorBidi" w:eastAsiaTheme="minorHAnsi"/>
+          <w:rFonts w:eastAsia="Calibri" w:cs="" w:ascii="Arial" w:hAnsi="Arial" w:cstheme="minorBidi" w:eastAsiaTheme="minorHAnsi"/>
           <w:b/>
           <w:bCs/>
           <w:i w:val="false"/>
@@ -9914,7 +9914,7 @@
       <w:r>
         <w:rPr>
           <w:rStyle w:val="Style11"/>
-          <w:rFonts w:eastAsia="Calibri" w:cs="" w:ascii="Ubuntu" w:hAnsi="Ubuntu" w:cstheme="minorBidi" w:eastAsiaTheme="minorHAnsi"/>
+          <w:rFonts w:eastAsia="Calibri" w:cs="" w:ascii="Arial" w:hAnsi="Arial" w:cstheme="minorBidi" w:eastAsiaTheme="minorHAnsi"/>
           <w:b w:val="false"/>
           <w:bCs w:val="false"/>
           <w:i w:val="false"/>
@@ -9933,7 +9933,7 @@
       <w:r>
         <w:rPr>
           <w:rStyle w:val="Style11"/>
-          <w:rFonts w:eastAsia="Calibri" w:cs="" w:ascii="Ubuntu" w:hAnsi="Ubuntu" w:cstheme="minorBidi" w:eastAsiaTheme="minorHAnsi"/>
+          <w:rFonts w:eastAsia="Calibri" w:cs="" w:ascii="Arial" w:hAnsi="Arial" w:cstheme="minorBidi" w:eastAsiaTheme="minorHAnsi"/>
           <w:b/>
           <w:bCs/>
           <w:i w:val="false"/>
@@ -9952,7 +9952,7 @@
       <w:r>
         <w:rPr>
           <w:rStyle w:val="Style11"/>
-          <w:rFonts w:eastAsia="Calibri" w:cs="" w:ascii="Ubuntu" w:hAnsi="Ubuntu" w:cstheme="minorBidi" w:eastAsiaTheme="minorHAnsi"/>
+          <w:rFonts w:eastAsia="Calibri" w:cs="" w:ascii="Arial" w:hAnsi="Arial" w:cstheme="minorBidi" w:eastAsiaTheme="minorHAnsi"/>
           <w:b w:val="false"/>
           <w:bCs w:val="false"/>
           <w:i w:val="false"/>
@@ -9979,7 +9979,7 @@
       <w:r>
         <w:rPr>
           <w:rStyle w:val="Style11"/>
-          <w:rFonts w:eastAsia="Calibri" w:cs="" w:ascii="Ubuntu" w:hAnsi="Ubuntu" w:cstheme="minorBidi" w:eastAsiaTheme="minorHAnsi"/>
+          <w:rFonts w:eastAsia="Calibri" w:cs="" w:ascii="Arial" w:hAnsi="Arial" w:cstheme="minorBidi" w:eastAsiaTheme="minorHAnsi"/>
           <w:b w:val="false"/>
           <w:bCs w:val="false"/>
           <w:i w:val="false"/>
@@ -10000,7 +10000,7 @@
       <w:r>
         <w:rPr>
           <w:rStyle w:val="Style11"/>
-          <w:rFonts w:eastAsia="Calibri" w:cs="" w:ascii="Ubuntu" w:hAnsi="Ubuntu" w:cstheme="minorBidi" w:eastAsiaTheme="minorHAnsi"/>
+          <w:rFonts w:eastAsia="Calibri" w:cs="" w:ascii="Arial" w:hAnsi="Arial" w:cstheme="minorBidi" w:eastAsiaTheme="minorHAnsi"/>
           <w:b/>
           <w:bCs/>
           <w:i w:val="false"/>
@@ -10019,7 +10019,7 @@
       <w:r>
         <w:rPr>
           <w:rStyle w:val="Style11"/>
-          <w:rFonts w:eastAsia="Calibri" w:cs="" w:ascii="Ubuntu" w:hAnsi="Ubuntu" w:cstheme="minorBidi" w:eastAsiaTheme="minorHAnsi"/>
+          <w:rFonts w:eastAsia="Calibri" w:cs="" w:ascii="Arial" w:hAnsi="Arial" w:cstheme="minorBidi" w:eastAsiaTheme="minorHAnsi"/>
           <w:b w:val="false"/>
           <w:bCs w:val="false"/>
           <w:i w:val="false"/>
@@ -10038,7 +10038,7 @@
       <w:r>
         <w:rPr>
           <w:rStyle w:val="Style11"/>
-          <w:rFonts w:eastAsia="Calibri" w:cs="" w:ascii="Ubuntu" w:hAnsi="Ubuntu" w:cstheme="minorBidi" w:eastAsiaTheme="minorHAnsi"/>
+          <w:rFonts w:eastAsia="Calibri" w:cs="" w:ascii="Arial" w:hAnsi="Arial" w:cstheme="minorBidi" w:eastAsiaTheme="minorHAnsi"/>
           <w:b/>
           <w:bCs/>
           <w:i w:val="false"/>
@@ -10057,7 +10057,7 @@
       <w:r>
         <w:rPr>
           <w:rStyle w:val="Style11"/>
-          <w:rFonts w:eastAsia="Calibri" w:cs="" w:ascii="Ubuntu" w:hAnsi="Ubuntu" w:cstheme="minorBidi" w:eastAsiaTheme="minorHAnsi"/>
+          <w:rFonts w:eastAsia="Calibri" w:cs="" w:ascii="Arial" w:hAnsi="Arial" w:cstheme="minorBidi" w:eastAsiaTheme="minorHAnsi"/>
           <w:b w:val="false"/>
           <w:bCs w:val="false"/>
           <w:i w:val="false"/>
@@ -10084,7 +10084,7 @@
       <w:r>
         <w:rPr>
           <w:rStyle w:val="Style11"/>
-          <w:rFonts w:eastAsia="Calibri" w:cs="" w:ascii="Ubuntu" w:hAnsi="Ubuntu" w:cstheme="minorBidi" w:eastAsiaTheme="minorHAnsi"/>
+          <w:rFonts w:eastAsia="Calibri" w:cs="" w:ascii="Arial" w:hAnsi="Arial" w:cstheme="minorBidi" w:eastAsiaTheme="minorHAnsi"/>
           <w:b w:val="false"/>
           <w:bCs w:val="false"/>
           <w:i w:val="false"/>
@@ -10105,7 +10105,7 @@
       <w:r>
         <w:rPr>
           <w:rStyle w:val="Style11"/>
-          <w:rFonts w:eastAsia="Calibri" w:cs="" w:ascii="Ubuntu" w:hAnsi="Ubuntu" w:cstheme="minorBidi" w:eastAsiaTheme="minorHAnsi"/>
+          <w:rFonts w:eastAsia="Calibri" w:cs="" w:ascii="Arial" w:hAnsi="Arial" w:cstheme="minorBidi" w:eastAsiaTheme="minorHAnsi"/>
           <w:b/>
           <w:bCs/>
           <w:i w:val="false"/>
@@ -10124,7 +10124,7 @@
       <w:r>
         <w:rPr>
           <w:rStyle w:val="Style11"/>
-          <w:rFonts w:eastAsia="Calibri" w:cs="" w:ascii="Ubuntu" w:hAnsi="Ubuntu" w:cstheme="minorBidi" w:eastAsiaTheme="minorHAnsi"/>
+          <w:rFonts w:eastAsia="Calibri" w:cs="" w:ascii="Arial" w:hAnsi="Arial" w:cstheme="minorBidi" w:eastAsiaTheme="minorHAnsi"/>
           <w:b w:val="false"/>
           <w:bCs w:val="false"/>
           <w:i w:val="false"/>
@@ -10143,7 +10143,7 @@
       <w:r>
         <w:rPr>
           <w:rStyle w:val="Style11"/>
-          <w:rFonts w:eastAsia="Calibri" w:cs="" w:ascii="Ubuntu" w:hAnsi="Ubuntu" w:cstheme="minorBidi" w:eastAsiaTheme="minorHAnsi"/>
+          <w:rFonts w:eastAsia="Calibri" w:cs="" w:ascii="Arial" w:hAnsi="Arial" w:cstheme="minorBidi" w:eastAsiaTheme="minorHAnsi"/>
           <w:b/>
           <w:bCs/>
           <w:i w:val="false"/>
@@ -10162,7 +10162,7 @@
       <w:r>
         <w:rPr>
           <w:rStyle w:val="Style11"/>
-          <w:rFonts w:eastAsia="Calibri" w:cs="" w:ascii="Ubuntu" w:hAnsi="Ubuntu" w:cstheme="minorBidi" w:eastAsiaTheme="minorHAnsi"/>
+          <w:rFonts w:eastAsia="Calibri" w:cs="" w:ascii="Arial" w:hAnsi="Arial" w:cstheme="minorBidi" w:eastAsiaTheme="minorHAnsi"/>
           <w:b w:val="false"/>
           <w:bCs w:val="false"/>
           <w:i w:val="false"/>

</xml_diff>